<commit_message>
Fix report Openedu/Week1/Lab 1
</commit_message>
<xml_diff>
--- a/Openedu/Week1/Lab1.docx
+++ b/Openedu/Week1/Lab1.docx
@@ -121,6 +121,7 @@
             <w:listItem w:displayText="09.03.04 Программная инженерия" w:value="09.03.04 Программная инженерия"/>
           </w:comboBox>
         </w:sdtPr>
+        <w:sdtEndPr/>
         <w:sdtContent>
           <w:r>
             <w:rPr>
@@ -664,7 +665,7 @@
           <w:r>
             <w:fldChar w:fldCharType="separate"/>
           </w:r>
-          <w:hyperlink w:anchor="_Toc1747341" w:history="1">
+          <w:hyperlink w:anchor="_Toc2639133" w:history="1">
             <w:r>
               <w:rPr>
                 <w:rStyle w:val="a4"/>
@@ -691,7 +692,7 @@
                 <w:noProof/>
                 <w:webHidden/>
               </w:rPr>
-              <w:instrText xml:space="preserve"> PAGEREF _Toc1747341 \h </w:instrText>
+              <w:instrText xml:space="preserve"> PAGEREF _Toc2639133 \h </w:instrText>
             </w:r>
             <w:r>
               <w:rPr>
@@ -734,7 +735,7 @@
               <w:lang w:eastAsia="ru-RU"/>
             </w:rPr>
           </w:pPr>
-          <w:hyperlink w:anchor="_Toc1747342" w:history="1">
+          <w:hyperlink w:anchor="_Toc2639134" w:history="1">
             <w:r>
               <w:rPr>
                 <w:rStyle w:val="a4"/>
@@ -761,7 +762,7 @@
                 <w:noProof/>
                 <w:webHidden/>
               </w:rPr>
-              <w:instrText xml:space="preserve"> PAGEREF _Toc1747342 \h </w:instrText>
+              <w:instrText xml:space="preserve"> PAGEREF _Toc2639134 \h </w:instrText>
             </w:r>
             <w:r>
               <w:rPr>
@@ -804,7 +805,7 @@
               <w:lang w:eastAsia="ru-RU"/>
             </w:rPr>
           </w:pPr>
-          <w:hyperlink w:anchor="_Toc1747343" w:history="1">
+          <w:hyperlink w:anchor="_Toc2639135" w:history="1">
             <w:r>
               <w:rPr>
                 <w:rStyle w:val="a4"/>
@@ -831,7 +832,7 @@
                 <w:noProof/>
                 <w:webHidden/>
               </w:rPr>
-              <w:instrText xml:space="preserve"> PAGEREF _Toc1747343 \h </w:instrText>
+              <w:instrText xml:space="preserve"> PAGEREF _Toc2639135 \h </w:instrText>
             </w:r>
             <w:r>
               <w:rPr>
@@ -874,7 +875,7 @@
               <w:lang w:eastAsia="ru-RU"/>
             </w:rPr>
           </w:pPr>
-          <w:hyperlink w:anchor="_Toc1747344" w:history="1">
+          <w:hyperlink w:anchor="_Toc2639136" w:history="1">
             <w:r>
               <w:rPr>
                 <w:rStyle w:val="a4"/>
@@ -901,7 +902,7 @@
                 <w:noProof/>
                 <w:webHidden/>
               </w:rPr>
-              <w:instrText xml:space="preserve"> PAGEREF _Toc1747344 \h </w:instrText>
+              <w:instrText xml:space="preserve"> PAGEREF _Toc2639136 \h </w:instrText>
             </w:r>
             <w:r>
               <w:rPr>
@@ -944,7 +945,7 @@
               <w:lang w:eastAsia="ru-RU"/>
             </w:rPr>
           </w:pPr>
-          <w:hyperlink w:anchor="_Toc1747345" w:history="1">
+          <w:hyperlink w:anchor="_Toc2639137" w:history="1">
             <w:r>
               <w:rPr>
                 <w:rStyle w:val="a4"/>
@@ -971,7 +972,7 @@
                 <w:noProof/>
                 <w:webHidden/>
               </w:rPr>
-              <w:instrText xml:space="preserve"> PAGEREF _Toc1747345 \h </w:instrText>
+              <w:instrText xml:space="preserve"> PAGEREF _Toc2639137 \h </w:instrText>
             </w:r>
             <w:r>
               <w:rPr>
@@ -1014,7 +1015,7 @@
               <w:lang w:eastAsia="ru-RU"/>
             </w:rPr>
           </w:pPr>
-          <w:hyperlink w:anchor="_Toc1747346" w:history="1">
+          <w:hyperlink w:anchor="_Toc2639138" w:history="1">
             <w:r>
               <w:rPr>
                 <w:rStyle w:val="a4"/>
@@ -1041,7 +1042,7 @@
                 <w:noProof/>
                 <w:webHidden/>
               </w:rPr>
-              <w:instrText xml:space="preserve"> PAGEREF _Toc1747346 \h </w:instrText>
+              <w:instrText xml:space="preserve"> PAGEREF _Toc2639138 \h </w:instrText>
             </w:r>
             <w:r>
               <w:rPr>
@@ -1084,7 +1085,7 @@
               <w:lang w:eastAsia="ru-RU"/>
             </w:rPr>
           </w:pPr>
-          <w:hyperlink w:anchor="_Toc1747347" w:history="1">
+          <w:hyperlink w:anchor="_Toc2639139" w:history="1">
             <w:r>
               <w:rPr>
                 <w:rStyle w:val="a4"/>
@@ -1111,7 +1112,7 @@
                 <w:noProof/>
                 <w:webHidden/>
               </w:rPr>
-              <w:instrText xml:space="preserve"> PAGEREF _Toc1747347 \h </w:instrText>
+              <w:instrText xml:space="preserve"> PAGEREF _Toc2639139 \h </w:instrText>
             </w:r>
             <w:r>
               <w:rPr>
@@ -1154,7 +1155,7 @@
               <w:lang w:eastAsia="ru-RU"/>
             </w:rPr>
           </w:pPr>
-          <w:hyperlink w:anchor="_Toc1747348" w:history="1">
+          <w:hyperlink w:anchor="_Toc2639140" w:history="1">
             <w:r>
               <w:rPr>
                 <w:rStyle w:val="a4"/>
@@ -1181,7 +1182,7 @@
                 <w:noProof/>
                 <w:webHidden/>
               </w:rPr>
-              <w:instrText xml:space="preserve"> PAGEREF _Toc1747348 \h </w:instrText>
+              <w:instrText xml:space="preserve"> PAGEREF _Toc2639140 \h </w:instrText>
             </w:r>
             <w:r>
               <w:rPr>
@@ -1224,7 +1225,7 @@
               <w:lang w:eastAsia="ru-RU"/>
             </w:rPr>
           </w:pPr>
-          <w:hyperlink w:anchor="_Toc1747349" w:history="1">
+          <w:hyperlink w:anchor="_Toc2639141" w:history="1">
             <w:r>
               <w:rPr>
                 <w:rStyle w:val="a4"/>
@@ -1251,7 +1252,7 @@
                 <w:noProof/>
                 <w:webHidden/>
               </w:rPr>
-              <w:instrText xml:space="preserve"> PAGEREF _Toc1747349 \h </w:instrText>
+              <w:instrText xml:space="preserve"> PAGEREF _Toc2639141 \h </w:instrText>
             </w:r>
             <w:r>
               <w:rPr>
@@ -1272,6 +1273,426 @@
                 <w:webHidden/>
               </w:rPr>
               <w:t>8</w:t>
+            </w:r>
+            <w:r>
+              <w:rPr>
+                <w:noProof/>
+                <w:webHidden/>
+              </w:rPr>
+              <w:fldChar w:fldCharType="end"/>
+            </w:r>
+          </w:hyperlink>
+        </w:p>
+        <w:p>
+          <w:pPr>
+            <w:pStyle w:val="11"/>
+            <w:tabs>
+              <w:tab w:val="right" w:leader="dot" w:pos="9345"/>
+            </w:tabs>
+            <w:rPr>
+              <w:rFonts w:eastAsiaTheme="minorEastAsia"/>
+              <w:noProof/>
+              <w:lang w:eastAsia="ru-RU"/>
+            </w:rPr>
+          </w:pPr>
+          <w:hyperlink w:anchor="_Toc2639142" w:history="1">
+            <w:r>
+              <w:rPr>
+                <w:rStyle w:val="a4"/>
+                <w:noProof/>
+              </w:rPr>
+              <w:t>Задача 4 Знакомство с жителями Сортлэнда</w:t>
+            </w:r>
+            <w:r>
+              <w:rPr>
+                <w:noProof/>
+                <w:webHidden/>
+              </w:rPr>
+              <w:tab/>
+            </w:r>
+            <w:r>
+              <w:rPr>
+                <w:noProof/>
+                <w:webHidden/>
+              </w:rPr>
+              <w:fldChar w:fldCharType="begin"/>
+            </w:r>
+            <w:r>
+              <w:rPr>
+                <w:noProof/>
+                <w:webHidden/>
+              </w:rPr>
+              <w:instrText xml:space="preserve"> PAGEREF _Toc2639142 \h </w:instrText>
+            </w:r>
+            <w:r>
+              <w:rPr>
+                <w:noProof/>
+                <w:webHidden/>
+              </w:rPr>
+            </w:r>
+            <w:r>
+              <w:rPr>
+                <w:noProof/>
+                <w:webHidden/>
+              </w:rPr>
+              <w:fldChar w:fldCharType="separate"/>
+            </w:r>
+            <w:r>
+              <w:rPr>
+                <w:noProof/>
+                <w:webHidden/>
+              </w:rPr>
+              <w:t>9</w:t>
+            </w:r>
+            <w:r>
+              <w:rPr>
+                <w:noProof/>
+                <w:webHidden/>
+              </w:rPr>
+              <w:fldChar w:fldCharType="end"/>
+            </w:r>
+          </w:hyperlink>
+        </w:p>
+        <w:p>
+          <w:pPr>
+            <w:pStyle w:val="21"/>
+            <w:tabs>
+              <w:tab w:val="right" w:leader="dot" w:pos="9345"/>
+            </w:tabs>
+            <w:rPr>
+              <w:rFonts w:eastAsiaTheme="minorEastAsia"/>
+              <w:noProof/>
+              <w:lang w:eastAsia="ru-RU"/>
+            </w:rPr>
+          </w:pPr>
+          <w:hyperlink w:anchor="_Toc2639143" w:history="1">
+            <w:r>
+              <w:rPr>
+                <w:rStyle w:val="a4"/>
+                <w:noProof/>
+              </w:rPr>
+              <w:t>Исходный код к задаче 4</w:t>
+            </w:r>
+            <w:r>
+              <w:rPr>
+                <w:noProof/>
+                <w:webHidden/>
+              </w:rPr>
+              <w:tab/>
+            </w:r>
+            <w:r>
+              <w:rPr>
+                <w:noProof/>
+                <w:webHidden/>
+              </w:rPr>
+              <w:fldChar w:fldCharType="begin"/>
+            </w:r>
+            <w:r>
+              <w:rPr>
+                <w:noProof/>
+                <w:webHidden/>
+              </w:rPr>
+              <w:instrText xml:space="preserve"> PAGEREF _Toc2639143 \h </w:instrText>
+            </w:r>
+            <w:r>
+              <w:rPr>
+                <w:noProof/>
+                <w:webHidden/>
+              </w:rPr>
+            </w:r>
+            <w:r>
+              <w:rPr>
+                <w:noProof/>
+                <w:webHidden/>
+              </w:rPr>
+              <w:fldChar w:fldCharType="separate"/>
+            </w:r>
+            <w:r>
+              <w:rPr>
+                <w:noProof/>
+                <w:webHidden/>
+              </w:rPr>
+              <w:t>10</w:t>
+            </w:r>
+            <w:r>
+              <w:rPr>
+                <w:noProof/>
+                <w:webHidden/>
+              </w:rPr>
+              <w:fldChar w:fldCharType="end"/>
+            </w:r>
+          </w:hyperlink>
+        </w:p>
+        <w:p>
+          <w:pPr>
+            <w:pStyle w:val="21"/>
+            <w:tabs>
+              <w:tab w:val="right" w:leader="dot" w:pos="9345"/>
+            </w:tabs>
+            <w:rPr>
+              <w:rFonts w:eastAsiaTheme="minorEastAsia"/>
+              <w:noProof/>
+              <w:lang w:eastAsia="ru-RU"/>
+            </w:rPr>
+          </w:pPr>
+          <w:hyperlink w:anchor="_Toc2639144" w:history="1">
+            <w:r>
+              <w:rPr>
+                <w:rStyle w:val="a4"/>
+                <w:noProof/>
+              </w:rPr>
+              <w:t>Бенчмарк к задаче 4</w:t>
+            </w:r>
+            <w:r>
+              <w:rPr>
+                <w:noProof/>
+                <w:webHidden/>
+              </w:rPr>
+              <w:tab/>
+            </w:r>
+            <w:r>
+              <w:rPr>
+                <w:noProof/>
+                <w:webHidden/>
+              </w:rPr>
+              <w:fldChar w:fldCharType="begin"/>
+            </w:r>
+            <w:r>
+              <w:rPr>
+                <w:noProof/>
+                <w:webHidden/>
+              </w:rPr>
+              <w:instrText xml:space="preserve"> PAGEREF _Toc2639144 \h </w:instrText>
+            </w:r>
+            <w:r>
+              <w:rPr>
+                <w:noProof/>
+                <w:webHidden/>
+              </w:rPr>
+            </w:r>
+            <w:r>
+              <w:rPr>
+                <w:noProof/>
+                <w:webHidden/>
+              </w:rPr>
+              <w:fldChar w:fldCharType="separate"/>
+            </w:r>
+            <w:r>
+              <w:rPr>
+                <w:noProof/>
+                <w:webHidden/>
+              </w:rPr>
+              <w:t>11</w:t>
+            </w:r>
+            <w:r>
+              <w:rPr>
+                <w:noProof/>
+                <w:webHidden/>
+              </w:rPr>
+              <w:fldChar w:fldCharType="end"/>
+            </w:r>
+          </w:hyperlink>
+        </w:p>
+        <w:p>
+          <w:pPr>
+            <w:pStyle w:val="11"/>
+            <w:tabs>
+              <w:tab w:val="right" w:leader="dot" w:pos="9345"/>
+            </w:tabs>
+            <w:rPr>
+              <w:rFonts w:eastAsiaTheme="minorEastAsia"/>
+              <w:noProof/>
+              <w:lang w:eastAsia="ru-RU"/>
+            </w:rPr>
+          </w:pPr>
+          <w:hyperlink w:anchor="_Toc2639145" w:history="1">
+            <w:r>
+              <w:rPr>
+                <w:rStyle w:val="a4"/>
+                <w:noProof/>
+              </w:rPr>
+              <w:t>Задача 5 Секретарь Своп</w:t>
+            </w:r>
+            <w:r>
+              <w:rPr>
+                <w:noProof/>
+                <w:webHidden/>
+              </w:rPr>
+              <w:tab/>
+            </w:r>
+            <w:r>
+              <w:rPr>
+                <w:noProof/>
+                <w:webHidden/>
+              </w:rPr>
+              <w:fldChar w:fldCharType="begin"/>
+            </w:r>
+            <w:r>
+              <w:rPr>
+                <w:noProof/>
+                <w:webHidden/>
+              </w:rPr>
+              <w:instrText xml:space="preserve"> PAGEREF _Toc2639145 \h </w:instrText>
+            </w:r>
+            <w:r>
+              <w:rPr>
+                <w:noProof/>
+                <w:webHidden/>
+              </w:rPr>
+            </w:r>
+            <w:r>
+              <w:rPr>
+                <w:noProof/>
+                <w:webHidden/>
+              </w:rPr>
+              <w:fldChar w:fldCharType="separate"/>
+            </w:r>
+            <w:r>
+              <w:rPr>
+                <w:noProof/>
+                <w:webHidden/>
+              </w:rPr>
+              <w:t>12</w:t>
+            </w:r>
+            <w:r>
+              <w:rPr>
+                <w:noProof/>
+                <w:webHidden/>
+              </w:rPr>
+              <w:fldChar w:fldCharType="end"/>
+            </w:r>
+          </w:hyperlink>
+        </w:p>
+        <w:p>
+          <w:pPr>
+            <w:pStyle w:val="21"/>
+            <w:tabs>
+              <w:tab w:val="right" w:leader="dot" w:pos="9345"/>
+            </w:tabs>
+            <w:rPr>
+              <w:rFonts w:eastAsiaTheme="minorEastAsia"/>
+              <w:noProof/>
+              <w:lang w:eastAsia="ru-RU"/>
+            </w:rPr>
+          </w:pPr>
+          <w:hyperlink w:anchor="_Toc2639146" w:history="1">
+            <w:r>
+              <w:rPr>
+                <w:rStyle w:val="a4"/>
+                <w:noProof/>
+              </w:rPr>
+              <w:t>Исходный код к задаче 5</w:t>
+            </w:r>
+            <w:r>
+              <w:rPr>
+                <w:noProof/>
+                <w:webHidden/>
+              </w:rPr>
+              <w:tab/>
+            </w:r>
+            <w:r>
+              <w:rPr>
+                <w:noProof/>
+                <w:webHidden/>
+              </w:rPr>
+              <w:fldChar w:fldCharType="begin"/>
+            </w:r>
+            <w:r>
+              <w:rPr>
+                <w:noProof/>
+                <w:webHidden/>
+              </w:rPr>
+              <w:instrText xml:space="preserve"> PAGEREF _Toc2639146 \h </w:instrText>
+            </w:r>
+            <w:r>
+              <w:rPr>
+                <w:noProof/>
+                <w:webHidden/>
+              </w:rPr>
+            </w:r>
+            <w:r>
+              <w:rPr>
+                <w:noProof/>
+                <w:webHidden/>
+              </w:rPr>
+              <w:fldChar w:fldCharType="separate"/>
+            </w:r>
+            <w:r>
+              <w:rPr>
+                <w:noProof/>
+                <w:webHidden/>
+              </w:rPr>
+              <w:t>13</w:t>
+            </w:r>
+            <w:r>
+              <w:rPr>
+                <w:noProof/>
+                <w:webHidden/>
+              </w:rPr>
+              <w:fldChar w:fldCharType="end"/>
+            </w:r>
+          </w:hyperlink>
+        </w:p>
+        <w:p>
+          <w:pPr>
+            <w:pStyle w:val="21"/>
+            <w:tabs>
+              <w:tab w:val="right" w:leader="dot" w:pos="9345"/>
+            </w:tabs>
+            <w:rPr>
+              <w:rFonts w:eastAsiaTheme="minorEastAsia"/>
+              <w:noProof/>
+              <w:lang w:eastAsia="ru-RU"/>
+            </w:rPr>
+          </w:pPr>
+          <w:hyperlink w:anchor="_Toc2639147" w:history="1">
+            <w:r>
+              <w:rPr>
+                <w:rStyle w:val="a4"/>
+                <w:noProof/>
+              </w:rPr>
+              <w:t>Бенчмарк к задаче 5</w:t>
+            </w:r>
+            <w:r>
+              <w:rPr>
+                <w:noProof/>
+                <w:webHidden/>
+              </w:rPr>
+              <w:tab/>
+            </w:r>
+            <w:r>
+              <w:rPr>
+                <w:noProof/>
+                <w:webHidden/>
+              </w:rPr>
+              <w:fldChar w:fldCharType="begin"/>
+            </w:r>
+            <w:r>
+              <w:rPr>
+                <w:noProof/>
+                <w:webHidden/>
+              </w:rPr>
+              <w:instrText xml:space="preserve"> PAGEREF _Toc2639147 \h </w:instrText>
+            </w:r>
+            <w:r>
+              <w:rPr>
+                <w:noProof/>
+                <w:webHidden/>
+              </w:rPr>
+            </w:r>
+            <w:r>
+              <w:rPr>
+                <w:noProof/>
+                <w:webHidden/>
+              </w:rPr>
+              <w:fldChar w:fldCharType="separate"/>
+            </w:r>
+            <w:r>
+              <w:rPr>
+                <w:noProof/>
+                <w:webHidden/>
+              </w:rPr>
+              <w:t>14</w:t>
             </w:r>
             <w:r>
               <w:rPr>
@@ -1316,17 +1737,19 @@
         </w:rPr>
         <w:br w:type="page"/>
       </w:r>
+      <w:bookmarkStart w:id="0" w:name="_GoBack"/>
+      <w:bookmarkEnd w:id="0"/>
     </w:p>
     <w:p>
       <w:pPr>
         <w:pStyle w:val="1"/>
       </w:pPr>
-      <w:bookmarkStart w:id="0" w:name="_Toc1747341"/>
+      <w:bookmarkStart w:id="1" w:name="_Toc2639133"/>
       <w:r>
         <w:lastRenderedPageBreak/>
         <w:t>Задача 1 «a+b»</w:t>
       </w:r>
-      <w:bookmarkEnd w:id="0"/>
+      <w:bookmarkEnd w:id="1"/>
       <w:r>
         <w:t xml:space="preserve"> </w:t>
       </w:r>
@@ -1802,11 +2225,11 @@
       <w:pPr>
         <w:pStyle w:val="2"/>
       </w:pPr>
-      <w:bookmarkStart w:id="1" w:name="_Toc1747342"/>
+      <w:bookmarkStart w:id="2" w:name="_Toc2639134"/>
       <w:r>
         <w:t>Исходный код к задаче 1</w:t>
       </w:r>
-      <w:bookmarkEnd w:id="1"/>
+      <w:bookmarkEnd w:id="2"/>
     </w:p>
     <w:p>
       <w:pPr>
@@ -2744,12 +3167,12 @@
       <w:pPr>
         <w:pStyle w:val="2"/>
       </w:pPr>
-      <w:bookmarkStart w:id="2" w:name="_Toc1747343"/>
+      <w:bookmarkStart w:id="3" w:name="_Toc2639135"/>
       <w:r>
         <w:lastRenderedPageBreak/>
         <w:t>Бенчмарк к задаче 1</w:t>
       </w:r>
-      <w:bookmarkEnd w:id="2"/>
+      <w:bookmarkEnd w:id="3"/>
     </w:p>
     <w:tbl>
       <w:tblPr>
@@ -7598,14 +8021,14 @@
       <w:pPr>
         <w:pStyle w:val="1"/>
       </w:pPr>
-      <w:bookmarkStart w:id="3" w:name="_Toc1747344"/>
+      <w:bookmarkStart w:id="4" w:name="_Toc2639136"/>
       <w:r>
         <w:t>Задача 2</w:t>
       </w:r>
       <w:r>
         <w:t xml:space="preserve"> «a+b^2»</w:t>
       </w:r>
-      <w:bookmarkEnd w:id="3"/>
+      <w:bookmarkEnd w:id="4"/>
       <w:r>
         <w:t xml:space="preserve"> </w:t>
       </w:r>
@@ -8158,11 +8581,11 @@
       <w:pPr>
         <w:pStyle w:val="2"/>
       </w:pPr>
-      <w:bookmarkStart w:id="4" w:name="_Toc1747345"/>
+      <w:bookmarkStart w:id="5" w:name="_Toc2639137"/>
       <w:r>
         <w:t>Исходный код к задаче 2</w:t>
       </w:r>
-      <w:bookmarkEnd w:id="4"/>
+      <w:bookmarkEnd w:id="5"/>
     </w:p>
     <w:p>
       <w:pPr>
@@ -8960,11 +9383,11 @@
       <w:pPr>
         <w:pStyle w:val="2"/>
       </w:pPr>
-      <w:bookmarkStart w:id="5" w:name="_Toc1747346"/>
+      <w:bookmarkStart w:id="6" w:name="_Toc2639138"/>
       <w:r>
         <w:t>Бенчмарк к задаче 2</w:t>
       </w:r>
-      <w:bookmarkEnd w:id="5"/>
+      <w:bookmarkEnd w:id="6"/>
     </w:p>
     <w:tbl>
       <w:tblPr>
@@ -13606,11 +14029,11 @@
       <w:pPr>
         <w:pStyle w:val="1"/>
       </w:pPr>
-      <w:bookmarkStart w:id="6" w:name="_Toc1747347"/>
+      <w:bookmarkStart w:id="7" w:name="_Toc2639139"/>
       <w:r>
         <w:t>Задача 3 Сортировка вставками</w:t>
       </w:r>
-      <w:bookmarkEnd w:id="6"/>
+      <w:bookmarkEnd w:id="7"/>
     </w:p>
     <w:tbl>
       <w:tblPr>
@@ -14226,11 +14649,11 @@
       <w:pPr>
         <w:pStyle w:val="2"/>
       </w:pPr>
-      <w:bookmarkStart w:id="7" w:name="_Toc1747348"/>
+      <w:bookmarkStart w:id="8" w:name="_Toc2639140"/>
       <w:r>
         <w:t>Исходный код к задаче 3</w:t>
       </w:r>
-      <w:bookmarkEnd w:id="7"/>
+      <w:bookmarkEnd w:id="8"/>
     </w:p>
     <w:p>
       <w:pPr>
@@ -16747,11 +17170,11 @@
       <w:pPr>
         <w:pStyle w:val="2"/>
       </w:pPr>
-      <w:bookmarkStart w:id="8" w:name="_Toc1747349"/>
+      <w:bookmarkStart w:id="9" w:name="_Toc2639141"/>
       <w:r>
         <w:t>Бенчмарк к задаче 3</w:t>
       </w:r>
-      <w:bookmarkEnd w:id="8"/>
+      <w:bookmarkEnd w:id="9"/>
     </w:p>
     <w:tbl>
       <w:tblPr>
@@ -24528,12 +24951,14 @@
       <w:pPr>
         <w:pStyle w:val="1"/>
       </w:pPr>
+      <w:bookmarkStart w:id="10" w:name="_Toc2639142"/>
       <w:r>
         <w:t>Задача 4</w:t>
       </w:r>
       <w:r>
         <w:t xml:space="preserve"> Знакомство с жителями Сортлэнда</w:t>
       </w:r>
+      <w:bookmarkEnd w:id="10"/>
     </w:p>
     <w:tbl>
       <w:tblPr>
@@ -25062,12 +25487,14 @@
           <w:rStyle w:val="correct"/>
         </w:rPr>
       </w:pPr>
+      <w:bookmarkStart w:id="11" w:name="_Toc2639143"/>
       <w:r>
         <w:rPr>
           <w:rStyle w:val="correct"/>
         </w:rPr>
         <w:t>Исходный код к задаче 4</w:t>
       </w:r>
+      <w:bookmarkEnd w:id="11"/>
     </w:p>
     <w:p>
       <w:pPr>
@@ -27482,9 +27909,11 @@
       <w:pPr>
         <w:pStyle w:val="2"/>
       </w:pPr>
+      <w:bookmarkStart w:id="12" w:name="_Toc2639144"/>
       <w:r>
         <w:t>Бенчмарк к задаче 4</w:t>
       </w:r>
+      <w:bookmarkEnd w:id="12"/>
     </w:p>
     <w:tbl>
       <w:tblPr>
@@ -33171,9 +33600,11 @@
       <w:pPr>
         <w:pStyle w:val="1"/>
       </w:pPr>
+      <w:bookmarkStart w:id="13" w:name="_Toc2639145"/>
       <w:r>
         <w:t>Задача 5 Секретарь Своп</w:t>
       </w:r>
+      <w:bookmarkEnd w:id="13"/>
     </w:p>
     <w:tbl>
       <w:tblPr>
@@ -33801,9 +34232,11 @@
       <w:pPr>
         <w:pStyle w:val="2"/>
       </w:pPr>
+      <w:bookmarkStart w:id="14" w:name="_Toc2639146"/>
       <w:r>
         <w:t>Исходный код к задаче 5</w:t>
       </w:r>
+      <w:bookmarkEnd w:id="14"/>
     </w:p>
     <w:p>
       <w:pPr>
@@ -36634,9 +37067,11 @@
       <w:pPr>
         <w:pStyle w:val="2"/>
       </w:pPr>
+      <w:bookmarkStart w:id="15" w:name="_Toc2639147"/>
       <w:r>
         <w:t>Бенчмарк к задаче 5</w:t>
       </w:r>
+      <w:bookmarkEnd w:id="15"/>
     </w:p>
     <w:tbl>
       <w:tblPr>
@@ -44826,10 +45261,7 @@
         </w:tc>
       </w:tr>
     </w:tbl>
-    <w:p>
-      <w:bookmarkStart w:id="9" w:name="_GoBack"/>
-      <w:bookmarkEnd w:id="9"/>
-    </w:p>
+    <w:p/>
     <w:sectPr>
       <w:pgSz w:w="11906" w:h="16838"/>
       <w:pgMar w:top="1134" w:right="850" w:bottom="1134" w:left="1701" w:header="708" w:footer="708" w:gutter="0"/>
@@ -45749,21 +46181,21 @@
     <w:charset w:val="CC"/>
     <w:family w:val="swiss"/>
     <w:pitch w:val="variable"/>
-    <w:sig w:usb0="E0002AFF" w:usb1="4000ACFF" w:usb2="00000001" w:usb3="00000000" w:csb0="000001FF" w:csb1="00000000"/>
+    <w:sig w:usb0="E0002AFF" w:usb1="C000247B" w:usb2="00000009" w:usb3="00000000" w:csb0="000001FF" w:csb1="00000000"/>
   </w:font>
   <w:font w:name="Times New Roman">
     <w:panose1 w:val="02020603050405020304"/>
     <w:charset w:val="CC"/>
     <w:family w:val="roman"/>
     <w:pitch w:val="variable"/>
-    <w:sig w:usb0="E0002AFF" w:usb1="C0007843" w:usb2="00000009" w:usb3="00000000" w:csb0="000001FF" w:csb1="00000000"/>
+    <w:sig w:usb0="E0002EFF" w:usb1="C000785B" w:usb2="00000009" w:usb3="00000000" w:csb0="000001FF" w:csb1="00000000"/>
   </w:font>
   <w:font w:name="Calibri Light">
     <w:panose1 w:val="020F0302020204030204"/>
     <w:charset w:val="CC"/>
     <w:family w:val="swiss"/>
     <w:pitch w:val="variable"/>
-    <w:sig w:usb0="A0002AEF" w:usb1="4000207B" w:usb2="00000000" w:usb3="00000000" w:csb0="000001FF" w:csb1="00000000"/>
+    <w:sig w:usb0="E0002AFF" w:usb1="C000247B" w:usb2="00000009" w:usb3="00000000" w:csb0="000001FF" w:csb1="00000000"/>
   </w:font>
   <w:font w:name="Courier New">
     <w:panose1 w:val="02070309020205020404"/>
@@ -45806,6 +46238,7 @@
   </w:compat>
   <w:rsids>
     <w:rsidRoot w:val="00387FEC"/>
+    <w:rsid w:val="00290843"/>
     <w:rsid w:val="00387FEC"/>
   </w:rsids>
   <m:mathPr>

</xml_diff>